<commit_message>
adding some asp.net core info
</commit_message>
<xml_diff>
--- a/SQLWCF_etc.docx
+++ b/SQLWCF_etc.docx
@@ -20697,8 +20697,6 @@
         <w:lastRenderedPageBreak/>
         <w:t xml:space="preserve">        }</w:t>
       </w:r>
-      <w:bookmarkStart w:id="5" w:name="_GoBack"/>
-      <w:bookmarkEnd w:id="5"/>
       <w:r>
         <w:rPr>
           <w:sz w:val="18"/>
@@ -22191,11 +22189,11 @@
       <w:pPr>
         <w:pStyle w:val="Heading1"/>
       </w:pPr>
-      <w:bookmarkStart w:id="6" w:name="_Toc19160"/>
+      <w:bookmarkStart w:id="5" w:name="_Toc19160"/>
       <w:r>
         <w:t>Testing</w:t>
       </w:r>
-      <w:bookmarkEnd w:id="6"/>
+      <w:bookmarkEnd w:id="5"/>
     </w:p>
     <w:p>
       <w:pPr>
@@ -23117,11 +23115,11 @@
       <w:pPr>
         <w:pStyle w:val="Heading1"/>
       </w:pPr>
-      <w:bookmarkStart w:id="7" w:name="_Toc18350"/>
+      <w:bookmarkStart w:id="6" w:name="_Toc18350"/>
       <w:r>
         <w:t>Architectures</w:t>
       </w:r>
-      <w:bookmarkEnd w:id="7"/>
+      <w:bookmarkEnd w:id="6"/>
     </w:p>
     <w:p>
       <w:pPr>
@@ -23804,12 +23802,12 @@
         <w:pStyle w:val="Heading1"/>
         <w:spacing w:before="0" w:after="0"/>
       </w:pPr>
-      <w:bookmarkStart w:id="8" w:name="_Toc29371"/>
+      <w:bookmarkStart w:id="7" w:name="_Toc29371"/>
       <w:r>
         <w:lastRenderedPageBreak/>
         <w:t>ASP.NET</w:t>
       </w:r>
-      <w:bookmarkEnd w:id="8"/>
+      <w:bookmarkEnd w:id="7"/>
     </w:p>
     <w:p>
       <w:pPr>
@@ -25611,19 +25609,843 @@
     <w:p>
       <w:pPr>
         <w:pStyle w:val="Heading1"/>
-      </w:pPr>
-      <w:bookmarkStart w:id="9" w:name="_Toc5454"/>
+        <w:spacing w:before="0" w:after="0"/>
+      </w:pPr>
+      <w:bookmarkStart w:id="8" w:name="_Toc5454"/>
     </w:p>
     <w:p>
       <w:pPr>
         <w:pStyle w:val="Heading1"/>
+        <w:spacing w:before="0" w:after="0"/>
+      </w:pPr>
+    </w:p>
+    <w:p>
+      <w:pPr>
+        <w:spacing w:after="0" w:line="259" w:lineRule="auto"/>
+        <w:rPr>
+          <w:rFonts w:ascii="Arial" w:hAnsi="Arial"/>
+          <w:b/>
+          <w:kern w:val="44"/>
+          <w:sz w:val="32"/>
+        </w:rPr>
       </w:pPr>
     </w:p>
     <w:p>
       <w:pPr>
         <w:pStyle w:val="Heading1"/>
-      </w:pPr>
-      <w:r>
+        <w:spacing w:before="0" w:after="0"/>
+      </w:pPr>
+      <w:r>
+        <w:t>ASP.NET CORE</w:t>
+      </w:r>
+    </w:p>
+    <w:p>
+      <w:pPr>
+        <w:spacing w:after="0"/>
+        <w:rPr>
+          <w:b/>
+        </w:rPr>
+      </w:pPr>
+      <w:r>
+        <w:rPr>
+          <w:b/>
+        </w:rPr>
+        <w:t>Directives</w:t>
+      </w:r>
+    </w:p>
+    <w:p>
+      <w:pPr>
+        <w:spacing w:after="0"/>
+        <w:rPr>
+          <w:sz w:val="18"/>
+        </w:rPr>
+      </w:pPr>
+      <w:proofErr w:type="gramStart"/>
+      <w:r>
+        <w:rPr>
+          <w:b/>
+          <w:sz w:val="18"/>
+        </w:rPr>
+        <w:t>@p</w:t>
+      </w:r>
+      <w:r>
+        <w:rPr>
+          <w:b/>
+          <w:sz w:val="18"/>
+        </w:rPr>
+        <w:t>age</w:t>
+      </w:r>
+      <w:r>
+        <w:rPr>
+          <w:b/>
+          <w:sz w:val="18"/>
+        </w:rPr>
+        <w:t xml:space="preserve"> :</w:t>
+      </w:r>
+      <w:proofErr w:type="gramEnd"/>
+      <w:r>
+        <w:rPr>
+          <w:b/>
+          <w:sz w:val="18"/>
+        </w:rPr>
+        <w:t xml:space="preserve"> </w:t>
+      </w:r>
+      <w:r>
+        <w:rPr>
+          <w:sz w:val="18"/>
+        </w:rPr>
+        <w:t>States that this page is a Razor page. Can be proceeded by variable that will</w:t>
+      </w:r>
+      <w:r>
+        <w:rPr>
+          <w:sz w:val="18"/>
+        </w:rPr>
+        <w:t xml:space="preserve"> </w:t>
+      </w:r>
+      <w:r>
+        <w:rPr>
+          <w:sz w:val="18"/>
+        </w:rPr>
+        <w:t>be passed to the page</w:t>
+      </w:r>
+      <w:r>
+        <w:rPr>
+          <w:sz w:val="18"/>
+        </w:rPr>
+        <w:t xml:space="preserve"> (if </w:t>
+      </w:r>
+      <w:proofErr w:type="spellStart"/>
+      <w:r>
+        <w:rPr>
+          <w:sz w:val="18"/>
+        </w:rPr>
+        <w:t>its</w:t>
+      </w:r>
+      <w:proofErr w:type="spellEnd"/>
+      <w:r>
+        <w:rPr>
+          <w:sz w:val="18"/>
+        </w:rPr>
+        <w:t xml:space="preserve"> not optional “{</w:t>
+      </w:r>
+      <w:bookmarkStart w:id="9" w:name="_GoBack"/>
+      <w:bookmarkEnd w:id="9"/>
+      <w:r>
+        <w:rPr>
+          <w:sz w:val="18"/>
+        </w:rPr>
+        <w:t>id?</w:t>
+      </w:r>
+      <w:proofErr w:type="gramStart"/>
+      <w:r>
+        <w:rPr>
+          <w:sz w:val="18"/>
+        </w:rPr>
+        <w:t>:int</w:t>
+      </w:r>
+      <w:proofErr w:type="gramEnd"/>
+      <w:r>
+        <w:rPr>
+          <w:sz w:val="18"/>
+        </w:rPr>
+        <w:t>}”</w:t>
+      </w:r>
+    </w:p>
+    <w:p>
+      <w:pPr>
+        <w:spacing w:after="0"/>
+        <w:rPr>
+          <w:sz w:val="18"/>
+        </w:rPr>
+      </w:pPr>
+      <w:r>
+        <w:rPr>
+          <w:b/>
+          <w:sz w:val="18"/>
+        </w:rPr>
+        <w:t>@model</w:t>
+      </w:r>
+      <w:r>
+        <w:rPr>
+          <w:sz w:val="18"/>
+        </w:rPr>
+        <w:t>: Defines the model class for this page</w:t>
+      </w:r>
+    </w:p>
+    <w:p>
+      <w:pPr>
+        <w:spacing w:after="0"/>
+        <w:rPr>
+          <w:sz w:val="18"/>
+        </w:rPr>
+      </w:pPr>
+      <w:r>
+        <w:rPr>
+          <w:b/>
+          <w:sz w:val="18"/>
+        </w:rPr>
+        <w:t>@{}:</w:t>
+      </w:r>
+      <w:r>
+        <w:rPr>
+          <w:b/>
+          <w:sz w:val="18"/>
+        </w:rPr>
+        <w:t xml:space="preserve"> </w:t>
+      </w:r>
+    </w:p>
+    <w:p>
+      <w:pPr>
+        <w:spacing w:after="0"/>
+      </w:pPr>
+    </w:p>
+    <w:p>
+      <w:pPr>
+        <w:spacing w:after="0"/>
+        <w:rPr>
+          <w:b/>
+          <w:sz w:val="20"/>
+        </w:rPr>
+      </w:pPr>
+      <w:r>
+        <w:rPr>
+          <w:b/>
+          <w:sz w:val="20"/>
+        </w:rPr>
+        <w:t>Tag Helpers</w:t>
+      </w:r>
+    </w:p>
+    <w:p>
+      <w:pPr>
+        <w:spacing w:after="0"/>
+        <w:rPr>
+          <w:rFonts w:ascii="Consolas" w:eastAsia="SimSun" w:hAnsi="Consolas" w:cs="Consolas"/>
+          <w:color w:val="0000FF"/>
+          <w:sz w:val="19"/>
+          <w:szCs w:val="19"/>
+        </w:rPr>
+      </w:pPr>
+      <w:proofErr w:type="gramStart"/>
+      <w:r>
+        <w:rPr>
+          <w:b/>
+          <w:sz w:val="18"/>
+        </w:rPr>
+        <w:t>asp-</w:t>
+      </w:r>
+      <w:proofErr w:type="gramEnd"/>
+      <w:r>
+        <w:rPr>
+          <w:b/>
+          <w:sz w:val="18"/>
+        </w:rPr>
+        <w:t>for</w:t>
+      </w:r>
+      <w:r>
+        <w:rPr>
+          <w:sz w:val="18"/>
+        </w:rPr>
+        <w:t xml:space="preserve">: </w:t>
+      </w:r>
+      <w:r>
+        <w:rPr>
+          <w:sz w:val="18"/>
+        </w:rPr>
+        <w:t>E</w:t>
+      </w:r>
+      <w:r>
+        <w:rPr>
+          <w:sz w:val="18"/>
+        </w:rPr>
+        <w:t>xtracts the name of the specified model property into the rendered HTML</w:t>
+      </w:r>
+      <w:r>
+        <w:rPr>
+          <w:sz w:val="18"/>
+        </w:rPr>
+        <w:t xml:space="preserve"> . </w:t>
+      </w:r>
+      <w:r>
+        <w:rPr>
+          <w:rFonts w:ascii="Consolas" w:eastAsia="SimSun" w:hAnsi="Consolas" w:cs="Consolas"/>
+          <w:color w:val="0000FF"/>
+          <w:sz w:val="19"/>
+          <w:szCs w:val="19"/>
+        </w:rPr>
+        <w:t>&lt;</w:t>
+      </w:r>
+      <w:r>
+        <w:rPr>
+          <w:rFonts w:ascii="Consolas" w:eastAsia="SimSun" w:hAnsi="Consolas" w:cs="Consolas"/>
+          <w:color w:val="800000"/>
+          <w:sz w:val="19"/>
+          <w:szCs w:val="19"/>
+        </w:rPr>
+        <w:t>label</w:t>
+      </w:r>
+      <w:r>
+        <w:rPr>
+          <w:rFonts w:ascii="Consolas" w:eastAsia="SimSun" w:hAnsi="Consolas" w:cs="Consolas"/>
+          <w:color w:val="000000"/>
+          <w:sz w:val="19"/>
+          <w:szCs w:val="19"/>
+        </w:rPr>
+        <w:t xml:space="preserve"> </w:t>
+      </w:r>
+      <w:r>
+        <w:rPr>
+          <w:rFonts w:ascii="Consolas" w:eastAsia="SimSun" w:hAnsi="Consolas" w:cs="Consolas"/>
+          <w:b/>
+          <w:bCs/>
+          <w:color w:val="800080"/>
+          <w:sz w:val="19"/>
+          <w:szCs w:val="19"/>
+        </w:rPr>
+        <w:t>asp-for</w:t>
+      </w:r>
+      <w:r>
+        <w:rPr>
+          <w:rFonts w:ascii="Consolas" w:eastAsia="SimSun" w:hAnsi="Consolas" w:cs="Consolas"/>
+          <w:color w:val="0000FF"/>
+          <w:sz w:val="19"/>
+          <w:szCs w:val="19"/>
+        </w:rPr>
+        <w:t>="</w:t>
+      </w:r>
+      <w:proofErr w:type="spellStart"/>
+      <w:r>
+        <w:rPr>
+          <w:rFonts w:ascii="Consolas" w:eastAsia="SimSun" w:hAnsi="Consolas" w:cs="Consolas"/>
+          <w:color w:val="000000"/>
+          <w:sz w:val="19"/>
+          <w:szCs w:val="19"/>
+        </w:rPr>
+        <w:t>Restaurant.Cuisine</w:t>
+      </w:r>
+      <w:proofErr w:type="spellEnd"/>
+      <w:r>
+        <w:rPr>
+          <w:rFonts w:ascii="Consolas" w:eastAsia="SimSun" w:hAnsi="Consolas" w:cs="Consolas"/>
+          <w:color w:val="0000FF"/>
+          <w:sz w:val="19"/>
+          <w:szCs w:val="19"/>
+        </w:rPr>
+        <w:t>"/&gt;</w:t>
+      </w:r>
+      <w:r>
+        <w:rPr>
+          <w:rFonts w:ascii="Consolas" w:eastAsia="SimSun" w:hAnsi="Consolas" w:cs="Consolas"/>
+          <w:color w:val="0000FF"/>
+          <w:sz w:val="19"/>
+          <w:szCs w:val="19"/>
+        </w:rPr>
+        <w:t xml:space="preserve"> </w:t>
+      </w:r>
+      <w:r>
+        <w:rPr>
+          <w:sz w:val="18"/>
+        </w:rPr>
+        <w:t>Works with &lt;label&gt; and &lt;input&gt; tags</w:t>
+      </w:r>
+    </w:p>
+    <w:p>
+      <w:pPr>
+        <w:spacing w:after="0"/>
+        <w:rPr>
+          <w:rFonts w:asciiTheme="minorHAnsi" w:hAnsiTheme="minorHAnsi" w:cstheme="minorHAnsi"/>
+          <w:sz w:val="18"/>
+        </w:rPr>
+      </w:pPr>
+      <w:r>
+        <w:rPr>
+          <w:rFonts w:asciiTheme="minorHAnsi" w:hAnsiTheme="minorHAnsi" w:cstheme="minorHAnsi"/>
+          <w:b/>
+          <w:sz w:val="18"/>
+        </w:rPr>
+        <w:t>asp-items</w:t>
+      </w:r>
+      <w:r>
+        <w:rPr>
+          <w:rFonts w:asciiTheme="minorHAnsi" w:hAnsiTheme="minorHAnsi" w:cstheme="minorHAnsi"/>
+          <w:b/>
+          <w:sz w:val="18"/>
+        </w:rPr>
+        <w:t>=”</w:t>
+      </w:r>
+      <w:proofErr w:type="spellStart"/>
+      <w:r>
+        <w:rPr>
+          <w:rFonts w:asciiTheme="minorHAnsi" w:hAnsiTheme="minorHAnsi" w:cstheme="minorHAnsi"/>
+          <w:b/>
+          <w:sz w:val="18"/>
+        </w:rPr>
+        <w:t>MODEL.items</w:t>
+      </w:r>
+      <w:proofErr w:type="spellEnd"/>
+      <w:r>
+        <w:rPr>
+          <w:rFonts w:asciiTheme="minorHAnsi" w:hAnsiTheme="minorHAnsi" w:cstheme="minorHAnsi"/>
+          <w:b/>
+          <w:sz w:val="18"/>
+        </w:rPr>
+        <w:t>”</w:t>
+      </w:r>
+      <w:r>
+        <w:rPr>
+          <w:rFonts w:asciiTheme="minorHAnsi" w:hAnsiTheme="minorHAnsi" w:cstheme="minorHAnsi"/>
+        </w:rPr>
+        <w:t>:</w:t>
+      </w:r>
+      <w:r>
+        <w:rPr>
+          <w:rFonts w:asciiTheme="minorHAnsi" w:hAnsiTheme="minorHAnsi" w:cstheme="minorHAnsi"/>
+          <w:b/>
+        </w:rPr>
+        <w:t xml:space="preserve"> </w:t>
+      </w:r>
+      <w:r>
+        <w:rPr>
+          <w:rFonts w:asciiTheme="minorHAnsi" w:hAnsiTheme="minorHAnsi" w:cstheme="minorHAnsi"/>
+          <w:sz w:val="18"/>
+        </w:rPr>
+        <w:t>Used with</w:t>
+      </w:r>
+      <w:r>
+        <w:rPr>
+          <w:rFonts w:asciiTheme="minorHAnsi" w:hAnsiTheme="minorHAnsi" w:cstheme="minorHAnsi"/>
+          <w:sz w:val="18"/>
+        </w:rPr>
+        <w:t xml:space="preserve">in Select label to display collection </w:t>
+      </w:r>
+      <w:r>
+        <w:rPr>
+          <w:rFonts w:asciiTheme="minorHAnsi" w:hAnsiTheme="minorHAnsi" w:cstheme="minorHAnsi"/>
+          <w:sz w:val="18"/>
+        </w:rPr>
+        <w:t xml:space="preserve"> </w:t>
+      </w:r>
+    </w:p>
+    <w:p>
+      <w:pPr>
+        <w:spacing w:after="0"/>
+        <w:rPr>
+          <w:rFonts w:asciiTheme="minorHAnsi" w:hAnsiTheme="minorHAnsi" w:cstheme="minorHAnsi"/>
+          <w:b/>
+        </w:rPr>
+      </w:pPr>
+      <w:r>
+        <w:rPr>
+          <w:rFonts w:asciiTheme="minorHAnsi" w:eastAsia="SimSun" w:hAnsiTheme="minorHAnsi" w:cstheme="minorHAnsi"/>
+          <w:b/>
+          <w:bCs/>
+          <w:sz w:val="18"/>
+          <w:szCs w:val="19"/>
+        </w:rPr>
+        <w:t>asp-validation-for</w:t>
+      </w:r>
+      <w:r>
+        <w:rPr>
+          <w:rFonts w:asciiTheme="minorHAnsi" w:eastAsia="SimSun" w:hAnsiTheme="minorHAnsi" w:cstheme="minorHAnsi"/>
+          <w:b/>
+          <w:bCs/>
+          <w:sz w:val="18"/>
+          <w:szCs w:val="19"/>
+        </w:rPr>
+        <w:t>=”</w:t>
+      </w:r>
+      <w:proofErr w:type="spellStart"/>
+      <w:r>
+        <w:rPr>
+          <w:rFonts w:asciiTheme="minorHAnsi" w:eastAsia="SimSun" w:hAnsiTheme="minorHAnsi" w:cstheme="minorHAnsi"/>
+          <w:b/>
+          <w:bCs/>
+          <w:sz w:val="18"/>
+          <w:szCs w:val="19"/>
+        </w:rPr>
+        <w:t>MODEL.Variable</w:t>
+      </w:r>
+      <w:proofErr w:type="spellEnd"/>
+      <w:r>
+        <w:rPr>
+          <w:rFonts w:asciiTheme="minorHAnsi" w:eastAsia="SimSun" w:hAnsiTheme="minorHAnsi" w:cstheme="minorHAnsi"/>
+          <w:b/>
+          <w:bCs/>
+          <w:sz w:val="18"/>
+          <w:szCs w:val="19"/>
+        </w:rPr>
+        <w:t>”</w:t>
+      </w:r>
+      <w:r>
+        <w:rPr>
+          <w:rFonts w:asciiTheme="minorHAnsi" w:hAnsiTheme="minorHAnsi" w:cstheme="minorHAnsi"/>
+        </w:rPr>
+        <w:t>:</w:t>
+      </w:r>
+      <w:r>
+        <w:rPr>
+          <w:rFonts w:asciiTheme="minorHAnsi" w:hAnsiTheme="minorHAnsi" w:cstheme="minorHAnsi"/>
+          <w:b/>
+        </w:rPr>
+        <w:t xml:space="preserve"> </w:t>
+      </w:r>
+      <w:r>
+        <w:rPr>
+          <w:rFonts w:asciiTheme="minorHAnsi" w:hAnsiTheme="minorHAnsi" w:cstheme="minorHAnsi"/>
+          <w:sz w:val="18"/>
+        </w:rPr>
+        <w:t>looks</w:t>
+      </w:r>
+      <w:r>
+        <w:rPr>
+          <w:rFonts w:asciiTheme="minorHAnsi" w:hAnsiTheme="minorHAnsi" w:cstheme="minorHAnsi"/>
+          <w:sz w:val="18"/>
+        </w:rPr>
+        <w:t xml:space="preserve"> in </w:t>
+      </w:r>
+      <w:proofErr w:type="spellStart"/>
+      <w:r>
+        <w:rPr>
+          <w:rFonts w:asciiTheme="minorHAnsi" w:hAnsiTheme="minorHAnsi" w:cstheme="minorHAnsi"/>
+          <w:sz w:val="18"/>
+        </w:rPr>
+        <w:t>ModelState</w:t>
+      </w:r>
+      <w:proofErr w:type="spellEnd"/>
+      <w:r>
+        <w:rPr>
+          <w:rFonts w:asciiTheme="minorHAnsi" w:hAnsiTheme="minorHAnsi" w:cstheme="minorHAnsi"/>
+          <w:sz w:val="18"/>
+        </w:rPr>
+        <w:t xml:space="preserve"> for any validation errors for </w:t>
+      </w:r>
+      <w:proofErr w:type="spellStart"/>
+      <w:r>
+        <w:rPr>
+          <w:rFonts w:asciiTheme="minorHAnsi" w:hAnsiTheme="minorHAnsi" w:cstheme="minorHAnsi"/>
+          <w:sz w:val="18"/>
+        </w:rPr>
+        <w:t>MODEL.Variable</w:t>
+      </w:r>
+      <w:proofErr w:type="spellEnd"/>
+    </w:p>
+    <w:p>
+      <w:pPr>
+        <w:spacing w:after="0"/>
+        <w:rPr>
+          <w:rFonts w:asciiTheme="minorHAnsi" w:hAnsiTheme="minorHAnsi" w:cstheme="minorHAnsi"/>
+          <w:b/>
+          <w:sz w:val="18"/>
+        </w:rPr>
+      </w:pPr>
+      <w:proofErr w:type="gramStart"/>
+      <w:r>
+        <w:rPr>
+          <w:rFonts w:asciiTheme="minorHAnsi" w:hAnsiTheme="minorHAnsi" w:cstheme="minorHAnsi"/>
+          <w:b/>
+          <w:sz w:val="18"/>
+        </w:rPr>
+        <w:t>asp</w:t>
+      </w:r>
+      <w:r>
+        <w:rPr>
+          <w:rFonts w:asciiTheme="minorHAnsi" w:hAnsiTheme="minorHAnsi" w:cstheme="minorHAnsi"/>
+          <w:b/>
+          <w:sz w:val="18"/>
+        </w:rPr>
+        <w:t>-</w:t>
+      </w:r>
+      <w:r>
+        <w:rPr>
+          <w:rFonts w:asciiTheme="minorHAnsi" w:hAnsiTheme="minorHAnsi" w:cstheme="minorHAnsi"/>
+          <w:b/>
+          <w:sz w:val="18"/>
+        </w:rPr>
+        <w:t>page</w:t>
+      </w:r>
+      <w:proofErr w:type="gramEnd"/>
+      <w:r>
+        <w:rPr>
+          <w:rFonts w:asciiTheme="minorHAnsi" w:hAnsiTheme="minorHAnsi" w:cstheme="minorHAnsi"/>
+          <w:b/>
+          <w:sz w:val="18"/>
+        </w:rPr>
+        <w:t>:</w:t>
+      </w:r>
+      <w:r>
+        <w:rPr>
+          <w:rFonts w:asciiTheme="minorHAnsi" w:hAnsiTheme="minorHAnsi" w:cstheme="minorHAnsi"/>
+          <w:b/>
+          <w:sz w:val="18"/>
+        </w:rPr>
+        <w:t xml:space="preserve"> </w:t>
+      </w:r>
+      <w:r>
+        <w:rPr>
+          <w:rFonts w:asciiTheme="minorHAnsi" w:hAnsiTheme="minorHAnsi" w:cstheme="minorHAnsi"/>
+          <w:sz w:val="18"/>
+        </w:rPr>
+        <w:t xml:space="preserve">used within &lt;a&gt; tag to set </w:t>
+      </w:r>
+      <w:proofErr w:type="spellStart"/>
+      <w:r>
+        <w:rPr>
+          <w:rFonts w:asciiTheme="minorHAnsi" w:hAnsiTheme="minorHAnsi" w:cstheme="minorHAnsi"/>
+          <w:sz w:val="18"/>
+        </w:rPr>
+        <w:t>href</w:t>
+      </w:r>
+      <w:proofErr w:type="spellEnd"/>
+      <w:r>
+        <w:rPr>
+          <w:rFonts w:asciiTheme="minorHAnsi" w:hAnsiTheme="minorHAnsi" w:cstheme="minorHAnsi"/>
+          <w:sz w:val="18"/>
+        </w:rPr>
+        <w:t xml:space="preserve"> to a page</w:t>
+      </w:r>
+    </w:p>
+    <w:p>
+      <w:pPr>
+        <w:spacing w:after="0"/>
+        <w:rPr>
+          <w:rFonts w:asciiTheme="minorHAnsi" w:eastAsia="SimSun" w:hAnsiTheme="minorHAnsi" w:cstheme="minorHAnsi"/>
+          <w:bCs/>
+          <w:sz w:val="18"/>
+          <w:szCs w:val="19"/>
+        </w:rPr>
+      </w:pPr>
+      <w:proofErr w:type="gramStart"/>
+      <w:r>
+        <w:rPr>
+          <w:rFonts w:asciiTheme="minorHAnsi" w:eastAsia="SimSun" w:hAnsiTheme="minorHAnsi" w:cstheme="minorHAnsi"/>
+          <w:b/>
+          <w:bCs/>
+          <w:sz w:val="18"/>
+          <w:szCs w:val="19"/>
+        </w:rPr>
+        <w:t>asp-route-</w:t>
+      </w:r>
+      <w:r>
+        <w:rPr>
+          <w:rFonts w:asciiTheme="minorHAnsi" w:eastAsia="SimSun" w:hAnsiTheme="minorHAnsi" w:cstheme="minorHAnsi"/>
+          <w:b/>
+          <w:bCs/>
+          <w:sz w:val="18"/>
+          <w:szCs w:val="19"/>
+        </w:rPr>
+        <w:t>XXX</w:t>
+      </w:r>
+      <w:proofErr w:type="gramEnd"/>
+      <w:r>
+        <w:rPr>
+          <w:rFonts w:asciiTheme="minorHAnsi" w:eastAsia="SimSun" w:hAnsiTheme="minorHAnsi" w:cstheme="minorHAnsi"/>
+          <w:b/>
+          <w:bCs/>
+          <w:sz w:val="18"/>
+          <w:szCs w:val="19"/>
+        </w:rPr>
+        <w:t>:</w:t>
+      </w:r>
+      <w:r>
+        <w:rPr>
+          <w:rFonts w:asciiTheme="minorHAnsi" w:eastAsia="SimSun" w:hAnsiTheme="minorHAnsi" w:cstheme="minorHAnsi"/>
+          <w:bCs/>
+          <w:sz w:val="18"/>
+          <w:szCs w:val="19"/>
+        </w:rPr>
+        <w:t xml:space="preserve"> </w:t>
+      </w:r>
+      <w:r>
+        <w:rPr>
+          <w:rFonts w:asciiTheme="minorHAnsi" w:eastAsia="SimSun" w:hAnsiTheme="minorHAnsi" w:cstheme="minorHAnsi"/>
+          <w:bCs/>
+          <w:sz w:val="18"/>
+          <w:szCs w:val="19"/>
+        </w:rPr>
+        <w:t xml:space="preserve">Used also within an &lt;a&gt; </w:t>
+      </w:r>
+      <w:proofErr w:type="spellStart"/>
+      <w:r>
+        <w:rPr>
+          <w:rFonts w:asciiTheme="minorHAnsi" w:eastAsia="SimSun" w:hAnsiTheme="minorHAnsi" w:cstheme="minorHAnsi"/>
+          <w:bCs/>
+          <w:sz w:val="18"/>
+          <w:szCs w:val="19"/>
+        </w:rPr>
+        <w:t>tag</w:t>
+      </w:r>
+      <w:r>
+        <w:rPr>
+          <w:rFonts w:asciiTheme="minorHAnsi" w:eastAsia="SimSun" w:hAnsiTheme="minorHAnsi" w:cstheme="minorHAnsi"/>
+          <w:bCs/>
+          <w:sz w:val="18"/>
+          <w:szCs w:val="19"/>
+        </w:rPr>
+        <w:t>sets</w:t>
+      </w:r>
+      <w:proofErr w:type="spellEnd"/>
+      <w:r>
+        <w:rPr>
+          <w:rFonts w:asciiTheme="minorHAnsi" w:eastAsia="SimSun" w:hAnsiTheme="minorHAnsi" w:cstheme="minorHAnsi"/>
+          <w:bCs/>
+          <w:sz w:val="18"/>
+          <w:szCs w:val="19"/>
+        </w:rPr>
+        <w:t xml:space="preserve"> the XXX parameter to be passed along with the page</w:t>
+      </w:r>
+    </w:p>
+    <w:p>
+      <w:pPr>
+        <w:spacing w:after="0"/>
+        <w:rPr>
+          <w:rFonts w:asciiTheme="minorHAnsi" w:eastAsia="SimSun" w:hAnsiTheme="minorHAnsi" w:cstheme="minorHAnsi"/>
+          <w:bCs/>
+          <w:sz w:val="18"/>
+          <w:szCs w:val="19"/>
+        </w:rPr>
+      </w:pPr>
+    </w:p>
+    <w:p>
+      <w:pPr>
+        <w:spacing w:after="0"/>
+        <w:rPr>
+          <w:rFonts w:asciiTheme="minorHAnsi" w:eastAsia="SimSun" w:hAnsiTheme="minorHAnsi" w:cstheme="minorHAnsi"/>
+          <w:bCs/>
+          <w:sz w:val="18"/>
+          <w:szCs w:val="19"/>
+        </w:rPr>
+      </w:pPr>
+      <w:proofErr w:type="spellStart"/>
+      <w:r>
+        <w:rPr>
+          <w:rFonts w:asciiTheme="minorHAnsi" w:eastAsia="SimSun" w:hAnsiTheme="minorHAnsi" w:cstheme="minorHAnsi"/>
+          <w:bCs/>
+          <w:sz w:val="18"/>
+          <w:szCs w:val="19"/>
+        </w:rPr>
+        <w:t>ViewData</w:t>
+      </w:r>
+      <w:proofErr w:type="spellEnd"/>
+      <w:r>
+        <w:rPr>
+          <w:rFonts w:asciiTheme="minorHAnsi" w:eastAsia="SimSun" w:hAnsiTheme="minorHAnsi" w:cstheme="minorHAnsi"/>
+          <w:bCs/>
+          <w:sz w:val="18"/>
+          <w:szCs w:val="19"/>
+        </w:rPr>
+        <w:t xml:space="preserve">: Dynamic dictionary that ASP.net </w:t>
+      </w:r>
+      <w:proofErr w:type="gramStart"/>
+      <w:r>
+        <w:rPr>
+          <w:rFonts w:asciiTheme="minorHAnsi" w:eastAsia="SimSun" w:hAnsiTheme="minorHAnsi" w:cstheme="minorHAnsi"/>
+          <w:bCs/>
+          <w:sz w:val="18"/>
+          <w:szCs w:val="19"/>
+        </w:rPr>
+        <w:t>provides .</w:t>
+      </w:r>
+      <w:proofErr w:type="gramEnd"/>
+      <w:r>
+        <w:rPr>
+          <w:rFonts w:asciiTheme="minorHAnsi" w:eastAsia="SimSun" w:hAnsiTheme="minorHAnsi" w:cstheme="minorHAnsi"/>
+          <w:bCs/>
+          <w:sz w:val="18"/>
+          <w:szCs w:val="19"/>
+        </w:rPr>
+        <w:t xml:space="preserve"> Every page shares this object</w:t>
+      </w:r>
+    </w:p>
+    <w:p>
+      <w:pPr>
+        <w:spacing w:after="0"/>
+        <w:rPr>
+          <w:rFonts w:asciiTheme="minorHAnsi" w:eastAsia="SimSun" w:hAnsiTheme="minorHAnsi" w:cstheme="minorHAnsi"/>
+          <w:bCs/>
+          <w:sz w:val="18"/>
+          <w:szCs w:val="19"/>
+        </w:rPr>
+      </w:pPr>
+      <w:proofErr w:type="spellStart"/>
+      <w:proofErr w:type="gramStart"/>
+      <w:r>
+        <w:rPr>
+          <w:rFonts w:asciiTheme="minorHAnsi" w:eastAsia="SimSun" w:hAnsiTheme="minorHAnsi" w:cstheme="minorHAnsi"/>
+          <w:bCs/>
+          <w:sz w:val="18"/>
+          <w:szCs w:val="19"/>
+        </w:rPr>
+        <w:t>TempData</w:t>
+      </w:r>
+      <w:proofErr w:type="spellEnd"/>
+      <w:r>
+        <w:rPr>
+          <w:rFonts w:asciiTheme="minorHAnsi" w:eastAsia="SimSun" w:hAnsiTheme="minorHAnsi" w:cstheme="minorHAnsi"/>
+          <w:bCs/>
+          <w:sz w:val="18"/>
+          <w:szCs w:val="19"/>
+        </w:rPr>
+        <w:t xml:space="preserve"> :</w:t>
+      </w:r>
+      <w:proofErr w:type="gramEnd"/>
+      <w:r>
+        <w:rPr>
+          <w:rFonts w:asciiTheme="minorHAnsi" w:eastAsia="SimSun" w:hAnsiTheme="minorHAnsi" w:cstheme="minorHAnsi"/>
+          <w:bCs/>
+          <w:sz w:val="18"/>
+          <w:szCs w:val="19"/>
+        </w:rPr>
+        <w:t xml:space="preserve"> Like </w:t>
+      </w:r>
+      <w:proofErr w:type="spellStart"/>
+      <w:r>
+        <w:rPr>
+          <w:rFonts w:asciiTheme="minorHAnsi" w:eastAsia="SimSun" w:hAnsiTheme="minorHAnsi" w:cstheme="minorHAnsi"/>
+          <w:bCs/>
+          <w:sz w:val="18"/>
+          <w:szCs w:val="19"/>
+        </w:rPr>
+        <w:t>ViewData</w:t>
+      </w:r>
+      <w:proofErr w:type="spellEnd"/>
+      <w:r>
+        <w:rPr>
+          <w:rFonts w:asciiTheme="minorHAnsi" w:eastAsia="SimSun" w:hAnsiTheme="minorHAnsi" w:cstheme="minorHAnsi"/>
+          <w:bCs/>
+          <w:sz w:val="18"/>
+          <w:szCs w:val="19"/>
+        </w:rPr>
+        <w:t xml:space="preserve"> except only holds data between 2 successive requests, after which their destroyed.</w:t>
+      </w:r>
+    </w:p>
+    <w:p>
+      <w:pPr>
+        <w:spacing w:after="0"/>
+        <w:rPr>
+          <w:rFonts w:asciiTheme="minorHAnsi" w:eastAsia="SimSun" w:hAnsiTheme="minorHAnsi" w:cstheme="minorHAnsi"/>
+          <w:bCs/>
+          <w:sz w:val="18"/>
+          <w:szCs w:val="19"/>
+        </w:rPr>
+      </w:pPr>
+    </w:p>
+    <w:p>
+      <w:pPr>
+        <w:spacing w:after="0"/>
+        <w:rPr>
+          <w:rFonts w:asciiTheme="minorHAnsi" w:hAnsiTheme="minorHAnsi" w:cstheme="minorHAnsi"/>
+          <w:sz w:val="16"/>
+        </w:rPr>
+      </w:pPr>
+    </w:p>
+    <w:p>
+      <w:pPr>
+        <w:spacing w:after="0"/>
+      </w:pPr>
+      <w:r>
+        <w:rPr>
+          <w:rFonts w:asciiTheme="minorHAnsi" w:hAnsiTheme="minorHAnsi" w:cstheme="minorHAnsi"/>
+          <w:sz w:val="18"/>
+        </w:rPr>
         <w:br w:type="page"/>
       </w:r>
       <w:bookmarkStart w:id="10" w:name="_Toc27032"/>
@@ -25631,7 +26453,7 @@
         <w:lastRenderedPageBreak/>
         <w:t>WCF</w:t>
       </w:r>
-      <w:bookmarkEnd w:id="9"/>
+      <w:bookmarkEnd w:id="8"/>
       <w:bookmarkEnd w:id="10"/>
     </w:p>
     <w:p>
@@ -26949,7 +27771,6 @@
           <w:b/>
           <w:sz w:val="18"/>
         </w:rPr>
-        <w:lastRenderedPageBreak/>
         <w:t>Message Reliability</w:t>
       </w:r>
       <w:r>
@@ -28845,83 +29666,83 @@
         <w:rPr>
           <w:sz w:val="18"/>
         </w:rPr>
+        <w:t xml:space="preserve"> </w:t>
+      </w:r>
+      <w:proofErr w:type="spellStart"/>
+      <w:r>
+        <w:rPr>
+          <w:b/>
+          <w:sz w:val="18"/>
+        </w:rPr>
+        <w:t>NotAllowed</w:t>
+      </w:r>
+      <w:proofErr w:type="spellEnd"/>
+      <w:r>
+        <w:rPr>
+          <w:b/>
+          <w:sz w:val="18"/>
+        </w:rPr>
+        <w:t xml:space="preserve"> </w:t>
+      </w:r>
+      <w:r>
+        <w:rPr>
+          <w:sz w:val="18"/>
+        </w:rPr>
+        <w:t xml:space="preserve">Does not use transport session. </w:t>
+      </w:r>
+      <w:proofErr w:type="spellStart"/>
+      <w:proofErr w:type="gramStart"/>
+      <w:r>
+        <w:rPr>
+          <w:sz w:val="18"/>
+        </w:rPr>
+        <w:t>Cant</w:t>
+      </w:r>
+      <w:proofErr w:type="spellEnd"/>
+      <w:proofErr w:type="gramEnd"/>
+      <w:r>
+        <w:rPr>
+          <w:sz w:val="18"/>
+        </w:rPr>
+        <w:t xml:space="preserve"> work with TCP or pipes. Error will be thrown. No reason to use this. Set </w:t>
+      </w:r>
+      <w:proofErr w:type="spellStart"/>
+      <w:r>
+        <w:rPr>
+          <w:sz w:val="18"/>
+        </w:rPr>
+        <w:t>PerCall</w:t>
+      </w:r>
+      <w:proofErr w:type="spellEnd"/>
+      <w:r>
+        <w:rPr>
+          <w:sz w:val="18"/>
+        </w:rPr>
+        <w:t xml:space="preserve"> instead.</w:t>
+      </w:r>
+    </w:p>
+    <w:p>
+      <w:pPr>
+        <w:spacing w:after="0"/>
+        <w:ind w:left="1440"/>
+        <w:rPr>
+          <w:sz w:val="18"/>
+        </w:rPr>
+      </w:pPr>
+    </w:p>
+    <w:p>
+      <w:pPr>
+        <w:spacing w:after="0"/>
+        <w:ind w:left="1440"/>
+        <w:rPr>
+          <w:sz w:val="18"/>
+        </w:rPr>
+      </w:pPr>
+      <w:r>
+        <w:rPr>
+          <w:sz w:val="18"/>
+        </w:rPr>
         <w:lastRenderedPageBreak/>
-        <w:t xml:space="preserve"> </w:t>
-      </w:r>
-      <w:proofErr w:type="spellStart"/>
-      <w:r>
-        <w:rPr>
-          <w:b/>
-          <w:sz w:val="18"/>
-        </w:rPr>
-        <w:t>NotAllowed</w:t>
-      </w:r>
-      <w:proofErr w:type="spellEnd"/>
-      <w:r>
-        <w:rPr>
-          <w:b/>
-          <w:sz w:val="18"/>
-        </w:rPr>
-        <w:t xml:space="preserve"> </w:t>
-      </w:r>
-      <w:r>
-        <w:rPr>
-          <w:sz w:val="18"/>
-        </w:rPr>
-        <w:t xml:space="preserve">Does not use transport session. </w:t>
-      </w:r>
-      <w:proofErr w:type="spellStart"/>
-      <w:proofErr w:type="gramStart"/>
-      <w:r>
-        <w:rPr>
-          <w:sz w:val="18"/>
-        </w:rPr>
-        <w:t>Cant</w:t>
-      </w:r>
-      <w:proofErr w:type="spellEnd"/>
-      <w:proofErr w:type="gramEnd"/>
-      <w:r>
-        <w:rPr>
-          <w:sz w:val="18"/>
-        </w:rPr>
-        <w:t xml:space="preserve"> work with TCP or pipes. Error will be thrown. No reason to use this. Set </w:t>
-      </w:r>
-      <w:proofErr w:type="spellStart"/>
-      <w:r>
-        <w:rPr>
-          <w:sz w:val="18"/>
-        </w:rPr>
-        <w:t>PerCall</w:t>
-      </w:r>
-      <w:proofErr w:type="spellEnd"/>
-      <w:r>
-        <w:rPr>
-          <w:sz w:val="18"/>
-        </w:rPr>
-        <w:t xml:space="preserve"> instead.</w:t>
-      </w:r>
-    </w:p>
-    <w:p>
-      <w:pPr>
-        <w:spacing w:after="0"/>
-        <w:ind w:left="1440"/>
-        <w:rPr>
-          <w:sz w:val="18"/>
-        </w:rPr>
-      </w:pPr>
-    </w:p>
-    <w:p>
-      <w:pPr>
-        <w:spacing w:after="0"/>
-        <w:ind w:left="1440"/>
-        <w:rPr>
-          <w:sz w:val="18"/>
-        </w:rPr>
-      </w:pPr>
-      <w:r>
-        <w:rPr>
-          <w:sz w:val="18"/>
-        </w:rPr>
         <w:t xml:space="preserve">Session ID is used in the </w:t>
       </w:r>
       <w:proofErr w:type="spellStart"/>

</xml_diff>